<commit_message>
MS: Add Lab 10
</commit_message>
<xml_diff>
--- a/Lab05/MateuszStepien_Lab05.docx
+++ b/Lab05/MateuszStepien_Lab05.docx
@@ -52,39 +52,7 @@
           <w:rFonts w:ascii="Times New Roman" w:eastAsia="Times New Roman" w:hAnsi="Times New Roman" w:cs="Times New Roman"/>
           <w:sz w:val="28"/>
         </w:rPr>
-        <w:t xml:space="preserve">Prowadzący: prof. dr hab. </w:t>
-      </w:r>
-      <w:proofErr w:type="spellStart"/>
-      <w:r>
-        <w:rPr>
-          <w:rFonts w:ascii="Times New Roman" w:eastAsia="Times New Roman" w:hAnsi="Times New Roman" w:cs="Times New Roman"/>
-          <w:sz w:val="28"/>
-        </w:rPr>
-        <w:t>Vasyl</w:t>
-      </w:r>
-      <w:proofErr w:type="spellEnd"/>
-      <w:r>
-        <w:rPr>
-          <w:rFonts w:ascii="Times New Roman" w:eastAsia="Times New Roman" w:hAnsi="Times New Roman" w:cs="Times New Roman"/>
-          <w:sz w:val="28"/>
-        </w:rPr>
-        <w:t xml:space="preserve"> </w:t>
-      </w:r>
-      <w:proofErr w:type="spellStart"/>
-      <w:r>
-        <w:rPr>
-          <w:rFonts w:ascii="Times New Roman" w:eastAsia="Times New Roman" w:hAnsi="Times New Roman" w:cs="Times New Roman"/>
-          <w:sz w:val="28"/>
-        </w:rPr>
-        <w:t>Martsenyuk</w:t>
-      </w:r>
-      <w:proofErr w:type="spellEnd"/>
-      <w:r>
-        <w:rPr>
-          <w:rFonts w:ascii="Times New Roman" w:eastAsia="Times New Roman" w:hAnsi="Times New Roman" w:cs="Times New Roman"/>
-          <w:sz w:val="28"/>
-        </w:rPr>
-        <w:t xml:space="preserve">  </w:t>
+        <w:t xml:space="preserve">Prowadzący: prof. dr hab. Vasyl Martsenyuk  </w:t>
       </w:r>
     </w:p>
     <w:p>
@@ -217,16 +185,7 @@
           <w:b/>
           <w:sz w:val="28"/>
         </w:rPr>
-        <w:t>Temat</w:t>
-      </w:r>
-      <w:proofErr w:type="gramStart"/>
-      <w:r>
-        <w:rPr>
-          <w:rFonts w:ascii="Times New Roman" w:eastAsia="Times New Roman" w:hAnsi="Times New Roman" w:cs="Times New Roman"/>
-          <w:b/>
-          <w:sz w:val="28"/>
-        </w:rPr>
-        <w:t>:</w:t>
+        <w:t>Temat:</w:t>
       </w:r>
       <w:r>
         <w:rPr>
@@ -246,25 +205,8 @@
           <w:rFonts w:ascii="Times New Roman" w:eastAsia="Times New Roman" w:hAnsi="Times New Roman" w:cs="Times New Roman"/>
           <w:sz w:val="28"/>
         </w:rPr>
-        <w:t>Tworzenie</w:t>
-      </w:r>
-      <w:proofErr w:type="gramEnd"/>
-      <w:r>
-        <w:rPr>
-          <w:rFonts w:ascii="Times New Roman" w:eastAsia="Times New Roman" w:hAnsi="Times New Roman" w:cs="Times New Roman"/>
-          <w:sz w:val="28"/>
-        </w:rPr>
-        <w:t xml:space="preserve"> animacji z użyciem maszyny stanów </w:t>
-      </w:r>
-      <w:proofErr w:type="spellStart"/>
-      <w:r>
-        <w:rPr>
-          <w:rFonts w:ascii="Times New Roman" w:eastAsia="Times New Roman" w:hAnsi="Times New Roman" w:cs="Times New Roman"/>
-          <w:sz w:val="28"/>
-        </w:rPr>
-        <w:t>Mecanim</w:t>
-      </w:r>
-      <w:proofErr w:type="spellEnd"/>
+        <w:t>Tworzenie animacji z użyciem maszyny stanów Mecanim</w:t>
+      </w:r>
     </w:p>
     <w:p>
       <w:pPr>
@@ -511,13 +453,8 @@
         <w:jc w:val="both"/>
       </w:pPr>
       <w:r>
-        <w:t xml:space="preserve">2. Sterowanie najprostszymi animacjami bez użycia </w:t>
-      </w:r>
-      <w:proofErr w:type="spellStart"/>
-      <w:r>
-        <w:t>Mecanim</w:t>
-      </w:r>
-      <w:proofErr w:type="spellEnd"/>
+        <w:t>2. Sterowanie najprostszymi animacjami bez użycia Mecanim</w:t>
+      </w:r>
     </w:p>
     <w:p>
       <w:pPr>
@@ -533,45 +470,8 @@
         <w:jc w:val="both"/>
       </w:pPr>
       <w:r>
-        <w:t xml:space="preserve">3. Sterowanie animacjami przez </w:t>
-      </w:r>
-      <w:proofErr w:type="spellStart"/>
-      <w:r>
-        <w:t>Animation</w:t>
-      </w:r>
-      <w:proofErr w:type="spellEnd"/>
-      <w:r>
-        <w:t xml:space="preserve"> </w:t>
-      </w:r>
-      <w:proofErr w:type="spellStart"/>
-      <w:r>
-        <w:t>Controller</w:t>
-      </w:r>
-      <w:proofErr w:type="spellEnd"/>
-      <w:r>
-        <w:t xml:space="preserve"> z użyciem </w:t>
-      </w:r>
-      <w:proofErr w:type="spellStart"/>
-      <w:r>
-        <w:t>Mechanim</w:t>
-      </w:r>
-      <w:proofErr w:type="spellEnd"/>
-      <w:r>
-        <w:t xml:space="preserve">: sterowanie za pomocą parametrów typów Float, </w:t>
-      </w:r>
-      <w:proofErr w:type="spellStart"/>
-      <w:r>
-        <w:t>Integer</w:t>
-      </w:r>
-      <w:proofErr w:type="spellEnd"/>
-      <w:r>
-        <w:t xml:space="preserve">, Boolean, </w:t>
-      </w:r>
-      <w:proofErr w:type="spellStart"/>
-      <w:r>
-        <w:t>Trigger</w:t>
-      </w:r>
-      <w:proofErr w:type="spellEnd"/>
+        <w:t>3. Sterowanie animacjami przez Animation Controller z użyciem Mechanim: sterowanie za pomocą parametrów typów Float, Integer, Boolean, Trigger</w:t>
+      </w:r>
     </w:p>
     <w:p>
       <w:pPr>
@@ -587,29 +487,8 @@
         <w:jc w:val="both"/>
       </w:pPr>
       <w:r>
-        <w:t xml:space="preserve">4. Sterowanie animacjami przez </w:t>
-      </w:r>
-      <w:proofErr w:type="spellStart"/>
-      <w:r>
-        <w:t>Animation</w:t>
-      </w:r>
-      <w:proofErr w:type="spellEnd"/>
-      <w:r>
-        <w:t xml:space="preserve"> </w:t>
-      </w:r>
-      <w:proofErr w:type="spellStart"/>
-      <w:r>
-        <w:t>Controller</w:t>
-      </w:r>
-      <w:proofErr w:type="spellEnd"/>
-      <w:r>
-        <w:t xml:space="preserve"> z użyciem </w:t>
-      </w:r>
-      <w:proofErr w:type="spellStart"/>
-      <w:r>
-        <w:t>triggerów</w:t>
-      </w:r>
-      <w:proofErr w:type="spellEnd"/>
+        <w:t>4. Sterowanie animacjami przez Animation Controller z użyciem triggerów</w:t>
+      </w:r>
     </w:p>
     <w:p>
       <w:pPr>
@@ -662,36 +541,7 @@
         <w:ind w:left="502"/>
       </w:pPr>
       <w:r>
-        <w:t xml:space="preserve">Opracować grę używając </w:t>
-      </w:r>
-      <w:proofErr w:type="spellStart"/>
-      <w:proofErr w:type="gramStart"/>
-      <w:r>
-        <w:t>ThirdPersonController</w:t>
-      </w:r>
-      <w:proofErr w:type="spellEnd"/>
-      <w:r>
-        <w:t xml:space="preserve"> jako</w:t>
-      </w:r>
-      <w:proofErr w:type="gramEnd"/>
-      <w:r>
-        <w:t xml:space="preserve"> gracza oraz </w:t>
-      </w:r>
-      <w:proofErr w:type="spellStart"/>
-      <w:r>
-        <w:t>Terrain</w:t>
-      </w:r>
-      <w:proofErr w:type="spellEnd"/>
-      <w:r>
-        <w:t xml:space="preserve"> jako podstawę. Celem jest zdobycie punktów w wyniku otwarcia ukrytych drzwi w ścianie. Przy trafianiu gracza w </w:t>
-      </w:r>
-      <w:proofErr w:type="spellStart"/>
-      <w:r>
-        <w:t>obiekt-”trigger</w:t>
-      </w:r>
-      <w:proofErr w:type="spellEnd"/>
-      <w:r>
-        <w:t>” drzwi otwierają się w sposób (wg wariantu)</w:t>
+        <w:t>Opracować grę używając ThirdPersonController jako gracza oraz Terrain jako podstawę. Celem jest zdobycie punktów w wyniku otwarcia ukrytych drzwi w ścianie. Przy trafianiu gracza w obiekt-”trigger” drzwi otwierają się w sposób (wg wariantu)</w:t>
       </w:r>
       <w:r>
         <w:br/>
@@ -741,13 +591,8 @@
         <w:spacing w:after="67" w:line="240" w:lineRule="auto"/>
         <w:ind w:left="502"/>
       </w:pPr>
-      <w:proofErr w:type="spellStart"/>
-      <w:r>
-        <w:t>Triggery</w:t>
-      </w:r>
-      <w:proofErr w:type="spellEnd"/>
-      <w:r>
-        <w:t xml:space="preserve"> dla otwarcia drzwi mają takie postaci (wg wariantu)</w:t>
+      <w:r>
+        <w:t>Triggery dla otwarcia drzwi mają takie postaci (wg wariantu)</w:t>
       </w:r>
     </w:p>
     <w:p>
@@ -834,39 +679,7 @@
           <w:sz w:val="24"/>
           <w:szCs w:val="24"/>
         </w:rPr>
-        <w:t>https</w:t>
-      </w:r>
-      <w:proofErr w:type="gramStart"/>
-      <w:r>
-        <w:rPr>
-          <w:sz w:val="24"/>
-          <w:szCs w:val="24"/>
-        </w:rPr>
-        <w:t>://github</w:t>
-      </w:r>
-      <w:proofErr w:type="gramEnd"/>
-      <w:r>
-        <w:rPr>
-          <w:sz w:val="24"/>
-          <w:szCs w:val="24"/>
-        </w:rPr>
-        <w:t>.</w:t>
-      </w:r>
-      <w:proofErr w:type="gramStart"/>
-      <w:r>
-        <w:rPr>
-          <w:sz w:val="24"/>
-          <w:szCs w:val="24"/>
-        </w:rPr>
-        <w:t>com</w:t>
-      </w:r>
-      <w:proofErr w:type="gramEnd"/>
-      <w:r>
-        <w:rPr>
-          <w:sz w:val="24"/>
-          <w:szCs w:val="24"/>
-        </w:rPr>
-        <w:t>/Misiek29/GiM</w:t>
+        <w:t>https://github.com/Misiek29/GiM</w:t>
       </w:r>
     </w:p>
     <w:p>
@@ -1053,9 +866,9 @@
         </w:rPr>
         <w:drawing>
           <wp:inline distT="0" distB="0" distL="0" distR="0">
-            <wp:extent cx="5760720" cy="3870167"/>
+            <wp:extent cx="5760720" cy="2515799"/>
             <wp:effectExtent l="19050" t="0" r="0" b="0"/>
-            <wp:docPr id="8" name="Obraz 8"/>
+            <wp:docPr id="1" name="Obraz 1"/>
             <wp:cNvGraphicFramePr>
               <a:graphicFrameLocks xmlns:a="http://schemas.openxmlformats.org/drawingml/2006/main" noChangeAspect="1"/>
             </wp:cNvGraphicFramePr>
@@ -1063,7 +876,7 @@
               <a:graphicData uri="http://schemas.openxmlformats.org/drawingml/2006/picture">
                 <pic:pic xmlns:pic="http://schemas.openxmlformats.org/drawingml/2006/picture">
                   <pic:nvPicPr>
-                    <pic:cNvPr id="0" name="Picture 8"/>
+                    <pic:cNvPr id="0" name="Picture 1"/>
                     <pic:cNvPicPr>
                       <a:picLocks noChangeAspect="1" noChangeArrowheads="1"/>
                     </pic:cNvPicPr>
@@ -1078,7 +891,7 @@
                   <pic:spPr bwMode="auto">
                     <a:xfrm>
                       <a:off x="0" y="0"/>
-                      <a:ext cx="5760720" cy="3870167"/>
+                      <a:ext cx="5760720" cy="2515799"/>
                     </a:xfrm>
                     <a:prstGeom prst="rect">
                       <a:avLst/>
@@ -1113,21 +926,12 @@
         </w:rPr>
         <w:br/>
       </w:r>
-      <w:proofErr w:type="spellStart"/>
       <w:r>
         <w:rPr>
           <w:sz w:val="24"/>
           <w:szCs w:val="24"/>
         </w:rPr>
-        <w:t>MecAnim</w:t>
-      </w:r>
-      <w:proofErr w:type="spellEnd"/>
-      <w:r>
-        <w:rPr>
-          <w:sz w:val="24"/>
-          <w:szCs w:val="24"/>
-        </w:rPr>
-        <w:t xml:space="preserve"> z ustawionymi animacjami</w:t>
+        <w:t>MecAnim z ustawionymi animacjami</w:t>
       </w:r>
       <w:r>
         <w:rPr>
@@ -1235,9 +1039,9 @@
         </w:rPr>
         <w:drawing>
           <wp:inline distT="0" distB="0" distL="0" distR="0">
-            <wp:extent cx="4240530" cy="2222052"/>
-            <wp:effectExtent l="19050" t="0" r="7620" b="0"/>
-            <wp:docPr id="14" name="Obraz 14"/>
+            <wp:extent cx="5760720" cy="3025448"/>
+            <wp:effectExtent l="19050" t="0" r="0" b="0"/>
+            <wp:docPr id="4" name="Obraz 4"/>
             <wp:cNvGraphicFramePr>
               <a:graphicFrameLocks xmlns:a="http://schemas.openxmlformats.org/drawingml/2006/main" noChangeAspect="1"/>
             </wp:cNvGraphicFramePr>
@@ -1245,7 +1049,7 @@
               <a:graphicData uri="http://schemas.openxmlformats.org/drawingml/2006/picture">
                 <pic:pic xmlns:pic="http://schemas.openxmlformats.org/drawingml/2006/picture">
                   <pic:nvPicPr>
-                    <pic:cNvPr id="0" name="Picture 14"/>
+                    <pic:cNvPr id="0" name="Picture 4"/>
                     <pic:cNvPicPr>
                       <a:picLocks noChangeAspect="1" noChangeArrowheads="1"/>
                     </pic:cNvPicPr>
@@ -1260,7 +1064,7 @@
                   <pic:spPr bwMode="auto">
                     <a:xfrm>
                       <a:off x="0" y="0"/>
-                      <a:ext cx="4243336" cy="2223523"/>
+                      <a:ext cx="5760720" cy="3025448"/>
                     </a:xfrm>
                     <a:prstGeom prst="rect">
                       <a:avLst/>
@@ -1279,33 +1083,6 @@
           </wp:inline>
         </w:drawing>
       </w:r>
-    </w:p>
-    <w:p>
-      <w:pPr>
-        <w:rPr>
-          <w:b/>
-          <w:sz w:val="28"/>
-          <w:szCs w:val="28"/>
-        </w:rPr>
-      </w:pPr>
-    </w:p>
-    <w:p>
-      <w:pPr>
-        <w:rPr>
-          <w:b/>
-          <w:sz w:val="28"/>
-          <w:szCs w:val="28"/>
-        </w:rPr>
-      </w:pPr>
-    </w:p>
-    <w:p>
-      <w:pPr>
-        <w:rPr>
-          <w:b/>
-          <w:sz w:val="28"/>
-          <w:szCs w:val="28"/>
-        </w:rPr>
-      </w:pPr>
     </w:p>
     <w:p>
       <w:pPr>

</xml_diff>